<commit_message>
Gestion de projet - parties_prenantes.png and docx
</commit_message>
<xml_diff>
--- a/doc/livrable_1/rapport/templates/Parties-prenantes.docx
+++ b/doc/livrable_1/rapport/templates/Parties-prenantes.docx
@@ -37,7 +37,10 @@
               <w:cnfStyle w:val="100000000000" w:firstRow="1" w:lastRow="0" w:firstColumn="0" w:lastColumn="0" w:oddVBand="0" w:evenVBand="0" w:oddHBand="0" w:evenHBand="0" w:firstRowFirstColumn="0" w:firstRowLastColumn="0" w:lastRowFirstColumn="0" w:lastRowLastColumn="0"/>
             </w:pPr>
             <w:r>
-              <w:t>Sont les…</w:t>
+              <w:t>Sont</w:t>
+            </w:r>
+            <w:r>
+              <w:t>…</w:t>
             </w:r>
           </w:p>
         </w:tc>
@@ -67,13 +70,7 @@
               <w:cnfStyle w:val="000000100000" w:firstRow="0" w:lastRow="0" w:firstColumn="0" w:lastColumn="0" w:oddVBand="0" w:evenVBand="0" w:oddHBand="1" w:evenHBand="0" w:firstRowFirstColumn="0" w:firstRowLastColumn="0" w:lastRowFirstColumn="0" w:lastRowLastColumn="0"/>
             </w:pPr>
             <w:r>
-              <w:t>Télécom</w:t>
-            </w:r>
-            <w:r>
-              <w:t xml:space="preserve"> Nancy</w:t>
-            </w:r>
-            <w:r>
-              <w:t>.</w:t>
+              <w:t>Télécom Nancy.</w:t>
             </w:r>
           </w:p>
         </w:tc>
@@ -102,10 +99,7 @@
               <w:cnfStyle w:val="000000000000" w:firstRow="0" w:lastRow="0" w:firstColumn="0" w:lastColumn="0" w:oddVBand="0" w:evenVBand="0" w:oddHBand="0" w:evenHBand="0" w:firstRowFirstColumn="0" w:firstRowLastColumn="0" w:lastRowFirstColumn="0" w:lastRowLastColumn="0"/>
             </w:pPr>
             <w:r>
-              <w:t>Les professeurs gérants les différents groupes</w:t>
-            </w:r>
-            <w:r>
-              <w:t>.</w:t>
+              <w:t>Les professeurs gérants les différents groupes.</w:t>
             </w:r>
           </w:p>
         </w:tc>
@@ -135,7 +129,10 @@
               <w:cnfStyle w:val="000000100000" w:firstRow="0" w:lastRow="0" w:firstColumn="0" w:lastColumn="0" w:oddVBand="0" w:evenVBand="0" w:oddHBand="1" w:evenHBand="0" w:firstRowFirstColumn="0" w:firstRowLastColumn="0" w:lastRowFirstColumn="0" w:lastRowLastColumn="0"/>
             </w:pPr>
             <w:r>
-              <w:t>Équipes projet.</w:t>
+              <w:t>Les élèves de l’é</w:t>
+            </w:r>
+            <w:r>
+              <w:t>quipe projet.</w:t>
             </w:r>
           </w:p>
         </w:tc>
@@ -164,7 +161,31 @@
               <w:cnfStyle w:val="000000000000" w:firstRow="0" w:lastRow="0" w:firstColumn="0" w:lastColumn="0" w:oddVBand="0" w:evenVBand="0" w:oddHBand="0" w:evenHBand="0" w:firstRowFirstColumn="0" w:firstRowLastColumn="0" w:lastRowFirstColumn="0" w:lastRowLastColumn="0"/>
             </w:pPr>
             <w:r>
-              <w:t>Communauté derrière les jardins partagés/circuit-court</w:t>
+              <w:t>Les c</w:t>
+            </w:r>
+            <w:r>
+              <w:t>ommunauté</w:t>
+            </w:r>
+            <w:r>
+              <w:t>s</w:t>
+            </w:r>
+            <w:r>
+              <w:t xml:space="preserve"> derrière les jardins partagés</w:t>
+            </w:r>
+            <w:r>
+              <w:t>/</w:t>
+            </w:r>
+            <w:r>
+              <w:t>circuit</w:t>
+            </w:r>
+            <w:r>
+              <w:t>s</w:t>
+            </w:r>
+            <w:r>
+              <w:t>-court</w:t>
+            </w:r>
+            <w:r>
+              <w:t>s.</w:t>
             </w:r>
           </w:p>
         </w:tc>

</xml_diff>